<commit_message>
Pequena alteração no meu relatorio.
</commit_message>
<xml_diff>
--- a/Relatórios/Relatório da 4ª Iteração - 1420397.docx
+++ b/Relatórios/Relatório da 4ª Iteração - 1420397.docx
@@ -355,7 +355,23 @@
           <w:rFonts w:ascii="Tahoma" w:eastAsia="Tahoma" w:hAnsi="Tahoma" w:cs="Tahoma"/>
           <w:sz w:val="24"/>
         </w:rPr>
-        <w:t>Quando um peão chega à casa final, o jogo pede pra ele escolher um peão para andar 6 casas mesmo que só haja um peão disponível para mover (deveria mover automaticamente);</w:t>
+        <w:t xml:space="preserve">Quando um peão chega à casa final, </w:t>
+      </w:r>
+      <w:r>
+        <w:rPr>
+          <w:rFonts w:ascii="Tahoma" w:eastAsia="Tahoma" w:hAnsi="Tahoma" w:cs="Tahoma"/>
+          <w:sz w:val="24"/>
+        </w:rPr>
+        <w:t xml:space="preserve">há casos em que </w:t>
+      </w:r>
+      <w:bookmarkStart w:id="0" w:name="_GoBack"/>
+      <w:bookmarkEnd w:id="0"/>
+      <w:r>
+        <w:rPr>
+          <w:rFonts w:ascii="Tahoma" w:eastAsia="Tahoma" w:hAnsi="Tahoma" w:cs="Tahoma"/>
+          <w:sz w:val="24"/>
+        </w:rPr>
+        <w:t>o jogo pede pra ele escolher um peão para andar 6 casas mesmo que só haja um peão disponível para mover (deveria mover automaticamente);</w:t>
       </w:r>
     </w:p>
     <w:p>
@@ -402,8 +418,6 @@
         </w:rPr>
         <w:t>udar a variável dicesSixRolled da classe Team para classe Game, alterar o nome para currentTeamDicesSixRolled e salvar seu valor no arquivo de texto no momento de salvamento do jogo para que seja carregado depois.</w:t>
       </w:r>
-      <w:bookmarkStart w:id="0" w:name="_GoBack"/>
-      <w:bookmarkEnd w:id="0"/>
     </w:p>
     <w:sectPr>
       <w:pgSz w:w="11906" w:h="16838"/>

</xml_diff>